<commit_message>
feat: tambah templete surat balik nama, sktm pendidikan dan duda/janda
</commit_message>
<xml_diff>
--- a/src/assets/docx/templete/2.docx
+++ b/src/assets/docx/templete/2.docx
@@ -1998,6 +1998,8 @@
           <w:szCs w:val="8"/>
         </w:rPr>
       </w:pPr>
+      <w:bookmarkStart w:id="0" w:name="_GoBack"/>
+      <w:bookmarkEnd w:id="0"/>
     </w:p>
     <w:p>
       <w:pPr>
@@ -2434,14 +2436,6 @@
         <w:gridCol w:w="4332"/>
       </w:tblGrid>
       <w:tr>
-        <w:tblPrEx>
-          <w:tblCellMar>
-            <w:top w:w="0" w:type="dxa"/>
-            <w:left w:w="108" w:type="dxa"/>
-            <w:bottom w:w="0" w:type="dxa"/>
-            <w:right w:w="108" w:type="dxa"/>
-          </w:tblCellMar>
-        </w:tblPrEx>
         <w:trPr>
           <w:trHeight w:val="3103" w:hRule="atLeast"/>
         </w:trPr>
@@ -2463,8 +2457,6 @@
                 <w:rFonts w:hint="default" w:ascii="Times New Roman" w:hAnsi="Times New Roman" w:cs="Times New Roman"/>
               </w:rPr>
             </w:pPr>
-            <w:bookmarkStart w:id="0" w:name="_GoBack"/>
-            <w:bookmarkEnd w:id="0"/>
             <w:r>
               <w:rPr>
                 <w:rFonts w:hint="default" w:ascii="Times New Roman" w:hAnsi="Times New Roman" w:cs="Times New Roman"/>

</xml_diff>